<commit_message>
lot of file tree correction, start js practice
</commit_message>
<xml_diff>
--- a/Projects/Darbui/HTMLai/html atributai.docx
+++ b/Projects/Darbui/HTMLai/html atributai.docx
@@ -4644,7 +4644,6 @@
               </w:rPr>
               <w:t xml:space="preserve"> </w:t>
             </w:r>
-            <w:bookmarkStart w:id="0" w:name="_GoBack"/>
             <w:r>
               <w:rPr>
                 <w:rStyle w:val="attributevaluecolor"/>
@@ -4656,7 +4655,6 @@
               </w:rPr>
               <w:t>type</w:t>
             </w:r>
-            <w:bookmarkEnd w:id="0"/>
             <w:r>
               <w:rPr>
                 <w:rStyle w:val="attributevaluecolor"/>
@@ -11197,8 +11195,21 @@
                 <w:szCs w:val="23"/>
                 <w:shd w:val="clear" w:color="auto" w:fill="FFFFFF"/>
               </w:rPr>
-              <w:t> form</w:t>
-            </w:r>
+              <w:t> </w:t>
+            </w:r>
+            <w:bookmarkStart w:id="0" w:name="_GoBack"/>
+            <w:r>
+              <w:rPr>
+                <w:rStyle w:val="attributecolor"/>
+                <w:rFonts w:ascii="Consolas" w:hAnsi="Consolas"/>
+                <w:color w:val="FF0000"/>
+                <w:sz w:val="23"/>
+                <w:szCs w:val="23"/>
+                <w:shd w:val="clear" w:color="auto" w:fill="FFFFFF"/>
+              </w:rPr>
+              <w:t>form</w:t>
+            </w:r>
+            <w:bookmarkEnd w:id="0"/>
             <w:r>
               <w:rPr>
                 <w:rStyle w:val="attributevaluecolor"/>
@@ -11279,7 +11290,19 @@
               <w:rPr>
                 <w:color w:val="FF0000"/>
               </w:rPr>
-              <w:t>&gt; komand gali būti rašoma ir uždarius &lt;form&gt; tagą.</w:t>
+              <w:t>&gt; komand</w:t>
+            </w:r>
+            <w:r>
+              <w:rPr>
+                <w:color w:val="FF0000"/>
+              </w:rPr>
+              <w:t xml:space="preserve">a </w:t>
+            </w:r>
+            <w:r>
+              <w:rPr>
+                <w:color w:val="FF0000"/>
+              </w:rPr>
+              <w:t>gali būti rašoma ir uždarius &lt;form&gt; tagą.</w:t>
             </w:r>
           </w:p>
         </w:tc>

</xml_diff>